<commit_message>
Multi Regression using changes
</commit_message>
<xml_diff>
--- a/SEM/SEM Interpretation.docx
+++ b/SEM/SEM Interpretation.docx
@@ -127,44 +127,20 @@
         <w:rPr>
           <w:noProof/>
         </w:rPr>
-        <w:t xml:space="preserve">   </w:t>
-      </w:r>
-      <w:r>
-        <w:rPr>
-          <w:noProof/>
-        </w:rPr>
-        <w:t xml:space="preserve"> </w:t>
-      </w:r>
-      <w:r>
-        <w:rPr>
-          <w:noProof/>
-        </w:rPr>
-        <w:t>Degrees of Freedom (df): 22</w:t>
-      </w:r>
-    </w:p>
-    <w:p>
-      <w:pPr>
-        <w:rPr>
-          <w:noProof/>
-        </w:rPr>
-      </w:pPr>
-      <w:r>
-        <w:rPr>
-          <w:noProof/>
-        </w:rPr>
-        <w:t xml:space="preserve">   </w:t>
-      </w:r>
-      <w:r>
-        <w:rPr>
-          <w:noProof/>
-        </w:rPr>
-        <w:t xml:space="preserve"> </w:t>
-      </w:r>
-      <w:r>
-        <w:rPr>
-          <w:noProof/>
-        </w:rPr>
-        <w:t>p-value: 0.263</w:t>
+        <w:t xml:space="preserve">    Degrees of Freedom (df): 22</w:t>
+      </w:r>
+    </w:p>
+    <w:p>
+      <w:pPr>
+        <w:rPr>
+          <w:noProof/>
+        </w:rPr>
+      </w:pPr>
+      <w:r>
+        <w:rPr>
+          <w:noProof/>
+        </w:rPr>
+        <w:t xml:space="preserve">    p-value: 0.263</w:t>
       </w:r>
     </w:p>
     <w:p>
@@ -190,6 +166,13 @@
     <w:p>
       <w:pPr>
         <w:rPr>
+          <w:noProof/>
+        </w:rPr>
+      </w:pPr>
+    </w:p>
+    <w:p>
+      <w:pPr>
+        <w:rPr>
           <w:b/>
           <w:bCs/>
           <w:noProof/>
@@ -201,6 +184,7 @@
           <w:bCs/>
           <w:noProof/>
         </w:rPr>
+        <w:lastRenderedPageBreak/>
         <w:t>2. Comparative Fit Index (CFI): 0.996</w:t>
       </w:r>
     </w:p>
@@ -214,7 +198,6 @@
         <w:rPr>
           <w:noProof/>
         </w:rPr>
-        <w:lastRenderedPageBreak/>
         <w:t>The CFI assesses how well your model fits against a baseline model, or null model, which assumes no correlations between any variables. CFI value range</w:t>
       </w:r>
     </w:p>
@@ -228,19 +211,7 @@
         <w:rPr>
           <w:noProof/>
         </w:rPr>
-        <w:t xml:space="preserve">   </w:t>
-      </w:r>
-      <w:r>
-        <w:rPr>
-          <w:noProof/>
-        </w:rPr>
-        <w:t xml:space="preserve">  </w:t>
-      </w:r>
-      <w:r>
-        <w:rPr>
-          <w:noProof/>
-        </w:rPr>
-        <w:t xml:space="preserve"> A CFI of 0.996 suggests an excellent model fit.</w:t>
+        <w:t xml:space="preserve">      A CFI of 0.996 suggests an excellent model fit.</w:t>
       </w:r>
     </w:p>
     <w:p>
@@ -473,7 +444,6 @@
           <w:bCs/>
           <w:noProof/>
         </w:rPr>
-        <w:lastRenderedPageBreak/>
         <w:t>Real-World Marketing Implications:</w:t>
       </w:r>
     </w:p>
@@ -1152,6 +1122,7 @@
   <w:style w:type="character" w:default="1" w:styleId="DefaultParagraphFont">
     <w:name w:val="Default Paragraph Font"/>
     <w:uiPriority w:val="1"/>
+    <w:semiHidden/>
     <w:unhideWhenUsed/>
   </w:style>
   <w:style w:type="table" w:default="1" w:styleId="TableNormal">

</xml_diff>